<commit_message>
Data Dump and updates
</commit_message>
<xml_diff>
--- a/Meta_Data/template.docx
+++ b/Meta_Data/template.docx
@@ -29,7 +29,6 @@
         <w:pStyle w:val="TOCHeading"/>
       </w:pPr>
       <w:r>
-        <w:lastRenderedPageBreak/>
         <w:t>Table of Contents</w:t>
       </w:r>
     </w:p>
@@ -330,7 +329,7 @@
   <w:abstractNum w:abstractNumId="0" w15:restartNumberingAfterBreak="0">
     <w:nsid w:val="FFFFFF7C"/>
     <w:multiLevelType w:val="singleLevel"/>
-    <w:tmpl w:val="274E28AC"/>
+    <w:tmpl w:val="34F86616"/>
     <w:lvl w:ilvl="0">
       <w:start w:val="1"/>
       <w:numFmt w:val="decimal"/>
@@ -347,7 +346,7 @@
   <w:abstractNum w:abstractNumId="1" w15:restartNumberingAfterBreak="0">
     <w:nsid w:val="FFFFFF7D"/>
     <w:multiLevelType w:val="singleLevel"/>
-    <w:tmpl w:val="E4D8EEC8"/>
+    <w:tmpl w:val="E676FD1E"/>
     <w:lvl w:ilvl="0">
       <w:start w:val="1"/>
       <w:numFmt w:val="decimal"/>
@@ -364,7 +363,7 @@
   <w:abstractNum w:abstractNumId="2" w15:restartNumberingAfterBreak="0">
     <w:nsid w:val="FFFFFF7E"/>
     <w:multiLevelType w:val="singleLevel"/>
-    <w:tmpl w:val="00287494"/>
+    <w:tmpl w:val="A0127CF2"/>
     <w:lvl w:ilvl="0">
       <w:start w:val="1"/>
       <w:numFmt w:val="decimal"/>
@@ -381,7 +380,7 @@
   <w:abstractNum w:abstractNumId="3" w15:restartNumberingAfterBreak="0">
     <w:nsid w:val="FFFFFF7F"/>
     <w:multiLevelType w:val="singleLevel"/>
-    <w:tmpl w:val="A87E6B3A"/>
+    <w:tmpl w:val="48DEE090"/>
     <w:lvl w:ilvl="0">
       <w:start w:val="1"/>
       <w:numFmt w:val="decimal"/>
@@ -398,7 +397,7 @@
   <w:abstractNum w:abstractNumId="4" w15:restartNumberingAfterBreak="0">
     <w:nsid w:val="FFFFFF80"/>
     <w:multiLevelType w:val="singleLevel"/>
-    <w:tmpl w:val="1BD64A36"/>
+    <w:tmpl w:val="42647152"/>
     <w:lvl w:ilvl="0">
       <w:start w:val="1"/>
       <w:numFmt w:val="bullet"/>
@@ -418,7 +417,7 @@
   <w:abstractNum w:abstractNumId="5" w15:restartNumberingAfterBreak="0">
     <w:nsid w:val="FFFFFF81"/>
     <w:multiLevelType w:val="singleLevel"/>
-    <w:tmpl w:val="4B82141E"/>
+    <w:tmpl w:val="94E20EAC"/>
     <w:lvl w:ilvl="0">
       <w:start w:val="1"/>
       <w:numFmt w:val="bullet"/>
@@ -438,7 +437,7 @@
   <w:abstractNum w:abstractNumId="6" w15:restartNumberingAfterBreak="0">
     <w:nsid w:val="FFFFFF82"/>
     <w:multiLevelType w:val="singleLevel"/>
-    <w:tmpl w:val="B77C8A18"/>
+    <w:tmpl w:val="F282EEEC"/>
     <w:lvl w:ilvl="0">
       <w:start w:val="1"/>
       <w:numFmt w:val="bullet"/>
@@ -458,7 +457,7 @@
   <w:abstractNum w:abstractNumId="7" w15:restartNumberingAfterBreak="0">
     <w:nsid w:val="FFFFFF83"/>
     <w:multiLevelType w:val="singleLevel"/>
-    <w:tmpl w:val="6D2A4F9E"/>
+    <w:tmpl w:val="42D2CC9C"/>
     <w:lvl w:ilvl="0">
       <w:start w:val="1"/>
       <w:numFmt w:val="bullet"/>
@@ -478,7 +477,7 @@
   <w:abstractNum w:abstractNumId="8" w15:restartNumberingAfterBreak="0">
     <w:nsid w:val="FFFFFF88"/>
     <w:multiLevelType w:val="singleLevel"/>
-    <w:tmpl w:val="7BFCEA14"/>
+    <w:tmpl w:val="F25C49B0"/>
     <w:lvl w:ilvl="0">
       <w:start w:val="1"/>
       <w:numFmt w:val="decimal"/>
@@ -495,7 +494,7 @@
   <w:abstractNum w:abstractNumId="9" w15:restartNumberingAfterBreak="0">
     <w:nsid w:val="FFFFFF89"/>
     <w:multiLevelType w:val="singleLevel"/>
-    <w:tmpl w:val="262E1942"/>
+    <w:tmpl w:val="2B76D3EA"/>
     <w:lvl w:ilvl="0">
       <w:start w:val="1"/>
       <w:numFmt w:val="bullet"/>
@@ -1017,11 +1016,10 @@
     <w:next w:val="BodyText"/>
     <w:uiPriority w:val="9"/>
     <w:qFormat/>
-    <w:rsid w:val="00B06C85"/>
+    <w:rsid w:val="001B7032"/>
     <w:pPr>
       <w:keepNext/>
       <w:keepLines/>
-      <w:pageBreakBefore/>
       <w:spacing w:before="480" w:after="0"/>
       <w:outlineLvl w:val="0"/>
     </w:pPr>

</xml_diff>

<commit_message>
File structure overhaul, Lit cited update, Original 16 plots
</commit_message>
<xml_diff>
--- a/Meta_Data/template.docx
+++ b/Meta_Data/template.docx
@@ -38,7 +38,6 @@
         <w:pStyle w:val="Heading1"/>
       </w:pPr>
       <w:r>
-        <w:lastRenderedPageBreak/>
         <w:t>First Order Heading</w:t>
       </w:r>
     </w:p>
@@ -64,6 +63,19 @@
       </w:pPr>
       <w:r>
         <w:t>Fourth Order Heading</w:t>
+      </w:r>
+    </w:p>
+    <w:p>
+      <w:pPr>
+        <w:pStyle w:val="BodyText"/>
+      </w:pPr>
+    </w:p>
+    <w:p>
+      <w:pPr>
+        <w:pStyle w:val="TableCaption"/>
+      </w:pPr>
+      <w:r>
+        <w:t>Table Caption</w:t>
       </w:r>
     </w:p>
     <w:p>
@@ -139,9 +151,9 @@
         <w:noProof/>
       </w:rPr>
       <w:drawing>
-        <wp:inline distT="0" distB="0" distL="0" distR="0" wp14:anchorId="089D315C" wp14:editId="28F38925">
-          <wp:extent cx="6858000" cy="4563110"/>
-          <wp:effectExtent l="0" t="0" r="0" b="8890"/>
+        <wp:inline distT="0" distB="0" distL="0" distR="0" wp14:anchorId="089D315C" wp14:editId="14FD6021">
+          <wp:extent cx="5657850" cy="3764566"/>
+          <wp:effectExtent l="0" t="0" r="0" b="7620"/>
           <wp:docPr id="1" name="Picture 1" descr="A picture containing swimming, sitting, large, painting&#10;&#10;Description automatically generated"/>
           <wp:cNvGraphicFramePr>
             <a:graphicFrameLocks xmlns:a="http://schemas.openxmlformats.org/drawingml/2006/main" noChangeAspect="1"/>
@@ -168,7 +180,7 @@
                 <pic:spPr>
                   <a:xfrm>
                     <a:off x="0" y="0"/>
-                    <a:ext cx="6858000" cy="4563110"/>
+                    <a:ext cx="5663814" cy="3768534"/>
                   </a:xfrm>
                   <a:prstGeom prst="rect">
                     <a:avLst/>
@@ -180,56 +192,9 @@
         </wp:inline>
       </w:drawing>
     </w:r>
-  </w:p>
-  <w:p>
-    <w:pPr>
-      <w:pStyle w:val="Footer"/>
-    </w:pPr>
-  </w:p>
-  <w:p>
-    <w:pPr>
-      <w:pStyle w:val="Footer"/>
-    </w:pPr>
-  </w:p>
-  <w:p>
-    <w:pPr>
-      <w:pStyle w:val="Footer"/>
-    </w:pPr>
-  </w:p>
-  <w:p>
-    <w:pPr>
-      <w:pStyle w:val="Footer"/>
-    </w:pPr>
-  </w:p>
-  <w:p>
-    <w:pPr>
-      <w:pStyle w:val="Footer"/>
-    </w:pPr>
-  </w:p>
-  <w:p>
-    <w:pPr>
-      <w:pStyle w:val="Footer"/>
-    </w:pPr>
-  </w:p>
-  <w:p>
-    <w:pPr>
-      <w:pStyle w:val="Footer"/>
-    </w:pPr>
-  </w:p>
-  <w:p>
-    <w:pPr>
-      <w:pStyle w:val="Footer"/>
-    </w:pPr>
-  </w:p>
-  <w:p>
-    <w:pPr>
-      <w:pStyle w:val="Footer"/>
-    </w:pPr>
-  </w:p>
-  <w:p>
-    <w:pPr>
-      <w:pStyle w:val="Footer"/>
-    </w:pPr>
+    <w:r>
+      <w:tab/>
+    </w:r>
   </w:p>
 </w:ftr>
 </file>
@@ -329,7 +294,7 @@
   <w:abstractNum w:abstractNumId="0" w15:restartNumberingAfterBreak="0">
     <w:nsid w:val="FFFFFF7C"/>
     <w:multiLevelType w:val="singleLevel"/>
-    <w:tmpl w:val="34F86616"/>
+    <w:tmpl w:val="29D644CC"/>
     <w:lvl w:ilvl="0">
       <w:start w:val="1"/>
       <w:numFmt w:val="decimal"/>
@@ -346,7 +311,7 @@
   <w:abstractNum w:abstractNumId="1" w15:restartNumberingAfterBreak="0">
     <w:nsid w:val="FFFFFF7D"/>
     <w:multiLevelType w:val="singleLevel"/>
-    <w:tmpl w:val="E676FD1E"/>
+    <w:tmpl w:val="457AACDC"/>
     <w:lvl w:ilvl="0">
       <w:start w:val="1"/>
       <w:numFmt w:val="decimal"/>
@@ -363,7 +328,7 @@
   <w:abstractNum w:abstractNumId="2" w15:restartNumberingAfterBreak="0">
     <w:nsid w:val="FFFFFF7E"/>
     <w:multiLevelType w:val="singleLevel"/>
-    <w:tmpl w:val="A0127CF2"/>
+    <w:tmpl w:val="D72EA6A2"/>
     <w:lvl w:ilvl="0">
       <w:start w:val="1"/>
       <w:numFmt w:val="decimal"/>
@@ -380,7 +345,7 @@
   <w:abstractNum w:abstractNumId="3" w15:restartNumberingAfterBreak="0">
     <w:nsid w:val="FFFFFF7F"/>
     <w:multiLevelType w:val="singleLevel"/>
-    <w:tmpl w:val="48DEE090"/>
+    <w:tmpl w:val="D352798E"/>
     <w:lvl w:ilvl="0">
       <w:start w:val="1"/>
       <w:numFmt w:val="decimal"/>
@@ -397,7 +362,7 @@
   <w:abstractNum w:abstractNumId="4" w15:restartNumberingAfterBreak="0">
     <w:nsid w:val="FFFFFF80"/>
     <w:multiLevelType w:val="singleLevel"/>
-    <w:tmpl w:val="42647152"/>
+    <w:tmpl w:val="CC080E5E"/>
     <w:lvl w:ilvl="0">
       <w:start w:val="1"/>
       <w:numFmt w:val="bullet"/>
@@ -417,7 +382,7 @@
   <w:abstractNum w:abstractNumId="5" w15:restartNumberingAfterBreak="0">
     <w:nsid w:val="FFFFFF81"/>
     <w:multiLevelType w:val="singleLevel"/>
-    <w:tmpl w:val="94E20EAC"/>
+    <w:tmpl w:val="2E6A1628"/>
     <w:lvl w:ilvl="0">
       <w:start w:val="1"/>
       <w:numFmt w:val="bullet"/>
@@ -437,7 +402,7 @@
   <w:abstractNum w:abstractNumId="6" w15:restartNumberingAfterBreak="0">
     <w:nsid w:val="FFFFFF82"/>
     <w:multiLevelType w:val="singleLevel"/>
-    <w:tmpl w:val="F282EEEC"/>
+    <w:tmpl w:val="B12A1C12"/>
     <w:lvl w:ilvl="0">
       <w:start w:val="1"/>
       <w:numFmt w:val="bullet"/>
@@ -457,7 +422,7 @@
   <w:abstractNum w:abstractNumId="7" w15:restartNumberingAfterBreak="0">
     <w:nsid w:val="FFFFFF83"/>
     <w:multiLevelType w:val="singleLevel"/>
-    <w:tmpl w:val="42D2CC9C"/>
+    <w:tmpl w:val="7F207798"/>
     <w:lvl w:ilvl="0">
       <w:start w:val="1"/>
       <w:numFmt w:val="bullet"/>
@@ -477,7 +442,7 @@
   <w:abstractNum w:abstractNumId="8" w15:restartNumberingAfterBreak="0">
     <w:nsid w:val="FFFFFF88"/>
     <w:multiLevelType w:val="singleLevel"/>
-    <w:tmpl w:val="F25C49B0"/>
+    <w:tmpl w:val="162A9496"/>
     <w:lvl w:ilvl="0">
       <w:start w:val="1"/>
       <w:numFmt w:val="decimal"/>
@@ -494,7 +459,7 @@
   <w:abstractNum w:abstractNumId="9" w15:restartNumberingAfterBreak="0">
     <w:nsid w:val="FFFFFF89"/>
     <w:multiLevelType w:val="singleLevel"/>
-    <w:tmpl w:val="2B76D3EA"/>
+    <w:tmpl w:val="54C0E3FA"/>
     <w:lvl w:ilvl="0">
       <w:start w:val="1"/>
       <w:numFmt w:val="bullet"/>
@@ -1378,9 +1343,13 @@
   <w:style w:type="paragraph" w:customStyle="1" w:styleId="TableCaption">
     <w:name w:val="Table Caption"/>
     <w:basedOn w:val="Caption"/>
+    <w:rsid w:val="00AF2441"/>
     <w:pPr>
       <w:keepNext/>
     </w:pPr>
+    <w:rPr>
+      <w:i w:val="0"/>
+    </w:rPr>
   </w:style>
   <w:style w:type="paragraph" w:customStyle="1" w:styleId="ImageCaption">
     <w:name w:val="Image Caption"/>

</xml_diff>